<commit_message>
Finished Week 5 Report & Presentation
</commit_message>
<xml_diff>
--- a/Week 4/Week_4_Report.docx
+++ b/Week 4/Week_4_Report.docx
@@ -7,11 +7,11 @@
         <w:spacing w:after="0" w:line="360" w:lineRule="auto"/>
         <w:jc w:val="center"/>
         <w:rPr>
-          <w:rFonts w:ascii="Arial" w:hAnsi="Arial" w:cs="Arial"/>
-          <w:b/>
-          <w:bCs/>
-          <w:sz w:val="40"/>
-          <w:szCs w:val="40"/>
+          <w:rFonts w:ascii="Times New Roman" w:hAnsi="Times New Roman" w:cs="Times New Roman"/>
+          <w:b/>
+          <w:bCs/>
+          <w:sz w:val="28"/>
+          <w:szCs w:val="28"/>
           <w:lang w:val="en-IN"/>
         </w:rPr>
       </w:pPr>
@@ -21,155 +21,9 @@
         <w:spacing w:after="0" w:line="360" w:lineRule="auto"/>
         <w:jc w:val="center"/>
         <w:rPr>
-          <w:rFonts w:ascii="Arial" w:hAnsi="Arial" w:cs="Arial"/>
-          <w:b/>
-          <w:bCs/>
-          <w:sz w:val="40"/>
-          <w:szCs w:val="40"/>
-          <w:lang w:val="en-IN"/>
-        </w:rPr>
-      </w:pPr>
-      <w:r>
-        <w:rPr>
-          <w:rFonts w:ascii="Arial" w:hAnsi="Arial" w:cs="Arial"/>
-          <w:b/>
-          <w:bCs/>
-          <w:sz w:val="40"/>
-          <w:szCs w:val="40"/>
-          <w:lang w:val="en-IN"/>
-        </w:rPr>
-        <w:t>COURSERA CAPSTONE PROJECT</w:t>
-      </w:r>
-    </w:p>
-    <w:p>
-      <w:pPr>
-        <w:spacing w:after="0" w:line="360" w:lineRule="auto"/>
-        <w:jc w:val="center"/>
-        <w:rPr>
-          <w:rFonts w:ascii="Arial" w:hAnsi="Arial" w:cs="Arial"/>
-          <w:sz w:val="40"/>
-          <w:szCs w:val="40"/>
-          <w:lang w:val="en-IN"/>
-        </w:rPr>
-      </w:pPr>
-      <w:r>
-        <w:rPr>
-          <w:rFonts w:ascii="Arial" w:hAnsi="Arial" w:cs="Arial"/>
-          <w:sz w:val="40"/>
-          <w:szCs w:val="40"/>
-          <w:lang w:val="en-IN"/>
-        </w:rPr>
-        <w:t>IBM Applied Data Science Capstone</w:t>
-      </w:r>
-    </w:p>
-    <w:p>
-      <w:pPr>
-        <w:spacing w:after="0" w:line="360" w:lineRule="auto"/>
-        <w:jc w:val="center"/>
-        <w:rPr>
-          <w:rFonts w:ascii="Arial" w:hAnsi="Arial" w:cs="Arial"/>
-          <w:b/>
-          <w:bCs/>
-          <w:sz w:val="40"/>
-          <w:szCs w:val="40"/>
-          <w:lang w:val="en-IN"/>
-        </w:rPr>
-      </w:pPr>
-    </w:p>
-    <w:p>
-      <w:pPr>
-        <w:spacing w:after="0" w:line="360" w:lineRule="auto"/>
-        <w:jc w:val="center"/>
-        <w:rPr>
-          <w:rFonts w:ascii="Arial" w:hAnsi="Arial" w:cs="Arial"/>
-          <w:b/>
-          <w:bCs/>
-          <w:sz w:val="40"/>
-          <w:szCs w:val="40"/>
-          <w:lang w:val="en-IN"/>
-        </w:rPr>
-      </w:pPr>
-    </w:p>
-    <w:p>
-      <w:pPr>
-        <w:spacing w:after="0" w:line="360" w:lineRule="auto"/>
-        <w:jc w:val="center"/>
-        <w:rPr>
-          <w:rFonts w:ascii="Arial" w:hAnsi="Arial" w:cs="Arial"/>
-          <w:b/>
-          <w:bCs/>
-          <w:sz w:val="40"/>
-          <w:szCs w:val="40"/>
-          <w:lang w:val="en-IN"/>
-        </w:rPr>
-      </w:pPr>
-      <w:r>
-        <w:rPr>
-          <w:rFonts w:ascii="Arial" w:hAnsi="Arial" w:cs="Arial"/>
-          <w:b/>
-          <w:bCs/>
-          <w:sz w:val="40"/>
-          <w:szCs w:val="40"/>
-          <w:lang w:val="en-IN"/>
-        </w:rPr>
-        <w:t>A</w:t>
-      </w:r>
-      <w:r>
-        <w:rPr>
-          <w:rFonts w:ascii="Arial" w:hAnsi="Arial" w:cs="Arial"/>
-          <w:b/>
-          <w:bCs/>
-          <w:sz w:val="40"/>
-          <w:szCs w:val="40"/>
-          <w:lang w:val="en-IN"/>
-        </w:rPr>
-        <w:t xml:space="preserve">nalysing COVID-19 </w:t>
-      </w:r>
-      <w:r>
-        <w:rPr>
-          <w:rFonts w:ascii="Arial" w:hAnsi="Arial" w:cs="Arial"/>
-          <w:b/>
-          <w:bCs/>
-          <w:sz w:val="40"/>
-          <w:szCs w:val="40"/>
-          <w:lang w:val="en-IN"/>
-        </w:rPr>
-        <w:t xml:space="preserve">in </w:t>
-      </w:r>
-      <w:r>
-        <w:rPr>
-          <w:rFonts w:ascii="Arial" w:hAnsi="Arial" w:cs="Arial"/>
-          <w:b/>
-          <w:bCs/>
-          <w:sz w:val="40"/>
-          <w:szCs w:val="40"/>
-          <w:lang w:val="en-IN"/>
-        </w:rPr>
-        <w:t>the US</w:t>
-      </w:r>
-      <w:r>
-        <w:rPr>
-          <w:rFonts w:ascii="Arial" w:hAnsi="Arial" w:cs="Arial"/>
-          <w:b/>
-          <w:bCs/>
-          <w:sz w:val="40"/>
-          <w:szCs w:val="40"/>
-          <w:lang w:val="en-IN"/>
-        </w:rPr>
-        <w:t xml:space="preserve"> by State</w:t>
-      </w:r>
-    </w:p>
-    <w:p>
-      <w:pPr>
-        <w:pStyle w:val="ListParagraph"/>
-        <w:numPr>
-          <w:ilvl w:val="0"/>
-          <w:numId w:val="1"/>
-        </w:numPr>
-        <w:spacing w:after="0" w:line="360" w:lineRule="auto"/>
-        <w:jc w:val="center"/>
-        <w:rPr>
-          <w:rFonts w:ascii="Arial" w:hAnsi="Arial" w:cs="Arial"/>
+          <w:rFonts w:ascii="Times New Roman" w:hAnsi="Times New Roman" w:cs="Times New Roman"/>
+          <w:b/>
+          <w:bCs/>
           <w:sz w:val="36"/>
           <w:szCs w:val="36"/>
           <w:lang w:val="en-IN"/>
@@ -177,54 +31,278 @@
       </w:pPr>
       <w:r>
         <w:rPr>
-          <w:rFonts w:ascii="Arial" w:hAnsi="Arial" w:cs="Arial"/>
+          <w:rFonts w:ascii="Times New Roman" w:hAnsi="Times New Roman" w:cs="Times New Roman"/>
+          <w:b/>
+          <w:bCs/>
           <w:sz w:val="36"/>
           <w:szCs w:val="36"/>
           <w:lang w:val="en-IN"/>
         </w:rPr>
-        <w:t>Shreeviknesh</w:t>
-      </w:r>
-      <w:r>
-        <w:rPr>
-          <w:rFonts w:ascii="Arial" w:hAnsi="Arial" w:cs="Arial"/>
+        <w:t>COURSERA CAPSTONE PROJECT</w:t>
+      </w:r>
+    </w:p>
+    <w:p>
+      <w:pPr>
+        <w:spacing w:after="0" w:line="360" w:lineRule="auto"/>
+        <w:jc w:val="center"/>
+        <w:rPr>
+          <w:rFonts w:ascii="Times New Roman" w:hAnsi="Times New Roman" w:cs="Times New Roman"/>
           <w:sz w:val="36"/>
           <w:szCs w:val="36"/>
           <w:lang w:val="en-IN"/>
         </w:rPr>
-        <w:t xml:space="preserve"> (Apr 2020)</w:t>
-      </w:r>
-    </w:p>
-    <w:p>
-      <w:pPr>
-        <w:pStyle w:val="ListParagraph"/>
-        <w:spacing w:after="0" w:line="360" w:lineRule="auto"/>
-        <w:jc w:val="center"/>
-        <w:rPr>
-          <w:rFonts w:ascii="Arial" w:hAnsi="Arial" w:cs="Arial"/>
+      </w:pPr>
+      <w:r>
+        <w:rPr>
+          <w:rFonts w:ascii="Times New Roman" w:hAnsi="Times New Roman" w:cs="Times New Roman"/>
           <w:sz w:val="36"/>
           <w:szCs w:val="36"/>
           <w:lang w:val="en-IN"/>
         </w:rPr>
-      </w:pPr>
-    </w:p>
-    <w:p>
-      <w:pPr>
-        <w:pStyle w:val="ListParagraph"/>
+        <w:t>IBM Applied Data Science Capstone</w:t>
+      </w:r>
+    </w:p>
+    <w:p>
+      <w:pPr>
         <w:spacing w:after="0" w:line="360" w:lineRule="auto"/>
         <w:jc w:val="center"/>
         <w:rPr>
-          <w:rFonts w:ascii="Arial" w:hAnsi="Arial" w:cs="Arial"/>
+          <w:rFonts w:ascii="Times New Roman" w:hAnsi="Times New Roman" w:cs="Times New Roman"/>
+          <w:b/>
+          <w:bCs/>
+          <w:sz w:val="28"/>
+          <w:szCs w:val="28"/>
+          <w:lang w:val="en-IN"/>
+        </w:rPr>
+      </w:pPr>
+    </w:p>
+    <w:p>
+      <w:pPr>
+        <w:spacing w:after="0" w:line="360" w:lineRule="auto"/>
+        <w:jc w:val="center"/>
+        <w:rPr>
+          <w:rFonts w:ascii="Times New Roman" w:hAnsi="Times New Roman" w:cs="Times New Roman"/>
+          <w:b/>
+          <w:bCs/>
+          <w:sz w:val="28"/>
+          <w:szCs w:val="28"/>
+          <w:lang w:val="en-IN"/>
+        </w:rPr>
+      </w:pPr>
+    </w:p>
+    <w:p>
+      <w:pPr>
+        <w:spacing w:after="0" w:line="360" w:lineRule="auto"/>
+        <w:jc w:val="center"/>
+        <w:rPr>
+          <w:rFonts w:ascii="Times New Roman" w:hAnsi="Times New Roman" w:cs="Times New Roman"/>
+          <w:b/>
+          <w:bCs/>
+          <w:sz w:val="28"/>
+          <w:szCs w:val="28"/>
+          <w:lang w:val="en-IN"/>
+        </w:rPr>
+      </w:pPr>
+    </w:p>
+    <w:p>
+      <w:pPr>
+        <w:spacing w:after="0" w:line="360" w:lineRule="auto"/>
+        <w:jc w:val="center"/>
+        <w:rPr>
+          <w:rFonts w:ascii="Times New Roman" w:hAnsi="Times New Roman" w:cs="Times New Roman"/>
+          <w:b/>
+          <w:bCs/>
+          <w:sz w:val="28"/>
+          <w:szCs w:val="28"/>
+          <w:lang w:val="en-IN"/>
+        </w:rPr>
+      </w:pPr>
+    </w:p>
+    <w:p>
+      <w:pPr>
+        <w:spacing w:after="0" w:line="360" w:lineRule="auto"/>
+        <w:jc w:val="center"/>
+        <w:rPr>
+          <w:rFonts w:ascii="Times New Roman" w:hAnsi="Times New Roman" w:cs="Times New Roman"/>
+          <w:b/>
+          <w:bCs/>
+          <w:sz w:val="28"/>
+          <w:szCs w:val="28"/>
+          <w:lang w:val="en-IN"/>
+        </w:rPr>
+      </w:pPr>
+    </w:p>
+    <w:p>
+      <w:pPr>
+        <w:spacing w:after="0" w:line="360" w:lineRule="auto"/>
+        <w:jc w:val="center"/>
+        <w:rPr>
+          <w:rFonts w:ascii="Times New Roman" w:hAnsi="Times New Roman" w:cs="Times New Roman"/>
+          <w:b/>
+          <w:bCs/>
+          <w:sz w:val="44"/>
+          <w:szCs w:val="44"/>
+          <w:lang w:val="en-IN"/>
+        </w:rPr>
+      </w:pPr>
+      <w:r>
+        <w:rPr>
+          <w:rFonts w:ascii="Times New Roman" w:hAnsi="Times New Roman" w:cs="Times New Roman"/>
+          <w:b/>
+          <w:bCs/>
           <w:sz w:val="36"/>
           <w:szCs w:val="36"/>
           <w:lang w:val="en-IN"/>
         </w:rPr>
-      </w:pPr>
-      <w:r>
-        <w:rPr>
-          <w:rFonts w:ascii="Arial" w:hAnsi="Arial" w:cs="Arial"/>
-          <w:noProof/>
+        <w:t>A</w:t>
+      </w:r>
+      <w:r>
+        <w:rPr>
+          <w:rFonts w:ascii="Times New Roman" w:hAnsi="Times New Roman" w:cs="Times New Roman"/>
+          <w:b/>
+          <w:bCs/>
           <w:sz w:val="36"/>
           <w:szCs w:val="36"/>
+          <w:lang w:val="en-IN"/>
+        </w:rPr>
+        <w:t xml:space="preserve">nalysing COVID-19 </w:t>
+      </w:r>
+      <w:r>
+        <w:rPr>
+          <w:rFonts w:ascii="Times New Roman" w:hAnsi="Times New Roman" w:cs="Times New Roman"/>
+          <w:b/>
+          <w:bCs/>
+          <w:sz w:val="36"/>
+          <w:szCs w:val="36"/>
+          <w:lang w:val="en-IN"/>
+        </w:rPr>
+        <w:t xml:space="preserve">in </w:t>
+      </w:r>
+      <w:r>
+        <w:rPr>
+          <w:rFonts w:ascii="Times New Roman" w:hAnsi="Times New Roman" w:cs="Times New Roman"/>
+          <w:b/>
+          <w:bCs/>
+          <w:sz w:val="36"/>
+          <w:szCs w:val="36"/>
+          <w:lang w:val="en-IN"/>
+        </w:rPr>
+        <w:t>the US</w:t>
+      </w:r>
+      <w:r>
+        <w:rPr>
+          <w:rFonts w:ascii="Times New Roman" w:hAnsi="Times New Roman" w:cs="Times New Roman"/>
+          <w:b/>
+          <w:bCs/>
+          <w:sz w:val="36"/>
+          <w:szCs w:val="36"/>
+          <w:lang w:val="en-IN"/>
+        </w:rPr>
+        <w:t xml:space="preserve"> by State</w:t>
+      </w:r>
+    </w:p>
+    <w:p>
+      <w:pPr>
+        <w:pStyle w:val="ListParagraph"/>
+        <w:spacing w:after="0" w:line="360" w:lineRule="auto"/>
+        <w:ind w:left="1080"/>
+        <w:jc w:val="center"/>
+        <w:rPr>
+          <w:rFonts w:ascii="Times New Roman" w:hAnsi="Times New Roman" w:cs="Times New Roman"/>
+          <w:sz w:val="28"/>
+          <w:szCs w:val="28"/>
+          <w:lang w:val="en-IN"/>
+        </w:rPr>
+      </w:pPr>
+      <w:r>
+        <w:rPr>
+          <w:rFonts w:ascii="Times New Roman" w:hAnsi="Times New Roman" w:cs="Times New Roman"/>
+          <w:sz w:val="28"/>
+          <w:szCs w:val="28"/>
+          <w:lang w:val="en-IN"/>
+        </w:rPr>
+        <w:t>Shreeviknesh</w:t>
+      </w:r>
+      <w:r>
+        <w:rPr>
+          <w:rFonts w:ascii="Times New Roman" w:hAnsi="Times New Roman" w:cs="Times New Roman"/>
+          <w:sz w:val="28"/>
+          <w:szCs w:val="28"/>
+          <w:lang w:val="en-IN"/>
+        </w:rPr>
+        <w:t xml:space="preserve"> (Apr 2020)</w:t>
+      </w:r>
+    </w:p>
+    <w:p>
+      <w:pPr>
+        <w:pStyle w:val="ListParagraph"/>
+        <w:spacing w:after="0" w:line="360" w:lineRule="auto"/>
+        <w:jc w:val="center"/>
+        <w:rPr>
+          <w:rFonts w:ascii="Times New Roman" w:hAnsi="Times New Roman" w:cs="Times New Roman"/>
+          <w:sz w:val="28"/>
+          <w:szCs w:val="28"/>
+          <w:lang w:val="en-IN"/>
+        </w:rPr>
+      </w:pPr>
+    </w:p>
+    <w:p>
+      <w:pPr>
+        <w:pStyle w:val="ListParagraph"/>
+        <w:spacing w:after="0" w:line="360" w:lineRule="auto"/>
+        <w:jc w:val="center"/>
+        <w:rPr>
+          <w:rFonts w:ascii="Times New Roman" w:hAnsi="Times New Roman" w:cs="Times New Roman"/>
+          <w:sz w:val="28"/>
+          <w:szCs w:val="28"/>
+          <w:lang w:val="en-IN"/>
+        </w:rPr>
+      </w:pPr>
+    </w:p>
+    <w:p>
+      <w:pPr>
+        <w:pStyle w:val="ListParagraph"/>
+        <w:spacing w:after="0" w:line="360" w:lineRule="auto"/>
+        <w:jc w:val="center"/>
+        <w:rPr>
+          <w:rFonts w:ascii="Times New Roman" w:hAnsi="Times New Roman" w:cs="Times New Roman"/>
+          <w:sz w:val="28"/>
+          <w:szCs w:val="28"/>
+          <w:lang w:val="en-IN"/>
+        </w:rPr>
+      </w:pPr>
+    </w:p>
+    <w:p>
+      <w:pPr>
+        <w:pStyle w:val="ListParagraph"/>
+        <w:spacing w:after="0" w:line="360" w:lineRule="auto"/>
+        <w:jc w:val="center"/>
+        <w:rPr>
+          <w:rFonts w:ascii="Times New Roman" w:hAnsi="Times New Roman" w:cs="Times New Roman"/>
+          <w:sz w:val="28"/>
+          <w:szCs w:val="28"/>
+          <w:lang w:val="en-IN"/>
+        </w:rPr>
+      </w:pPr>
+    </w:p>
+    <w:p>
+      <w:pPr>
+        <w:pStyle w:val="ListParagraph"/>
+        <w:spacing w:after="0" w:line="360" w:lineRule="auto"/>
+        <w:jc w:val="center"/>
+        <w:rPr>
+          <w:rFonts w:ascii="Times New Roman" w:hAnsi="Times New Roman" w:cs="Times New Roman"/>
+          <w:sz w:val="28"/>
+          <w:szCs w:val="28"/>
+          <w:lang w:val="en-IN"/>
+        </w:rPr>
+      </w:pPr>
+      <w:r>
+        <w:rPr>
+          <w:rFonts w:ascii="Times New Roman" w:hAnsi="Times New Roman" w:cs="Times New Roman"/>
+          <w:noProof/>
+          <w:sz w:val="28"/>
+          <w:szCs w:val="28"/>
           <w:lang w:val="en-IN"/>
         </w:rPr>
         <w:drawing>
@@ -278,9 +356,9 @@
       </w:r>
       <w:r>
         <w:rPr>
-          <w:rFonts w:ascii="Arial" w:hAnsi="Arial" w:cs="Arial"/>
-          <w:sz w:val="36"/>
-          <w:szCs w:val="36"/>
+          <w:rFonts w:ascii="Times New Roman" w:hAnsi="Times New Roman" w:cs="Times New Roman"/>
+          <w:sz w:val="28"/>
+          <w:szCs w:val="28"/>
           <w:lang w:val="en-IN"/>
         </w:rPr>
         <w:br w:type="page"/>
@@ -296,7 +374,7 @@
         <w:spacing w:after="0" w:line="360" w:lineRule="auto"/>
         <w:jc w:val="both"/>
         <w:rPr>
-          <w:rFonts w:ascii="Arial" w:hAnsi="Arial" w:cs="Arial"/>
+          <w:rFonts w:ascii="Times New Roman" w:hAnsi="Times New Roman" w:cs="Times New Roman"/>
           <w:b/>
           <w:bCs/>
           <w:sz w:val="32"/>
@@ -306,7 +384,7 @@
       </w:pPr>
       <w:r>
         <w:rPr>
-          <w:rFonts w:ascii="Arial" w:hAnsi="Arial" w:cs="Arial"/>
+          <w:rFonts w:ascii="Times New Roman" w:hAnsi="Times New Roman" w:cs="Times New Roman"/>
           <w:b/>
           <w:bCs/>
           <w:sz w:val="32"/>
@@ -323,17 +401,17 @@
         <w:spacing w:after="0" w:line="360" w:lineRule="auto"/>
         <w:jc w:val="both"/>
         <w:rPr>
-          <w:rFonts w:ascii="Arial" w:hAnsi="Arial" w:cs="Arial"/>
-          <w:b/>
-          <w:bCs/>
-          <w:sz w:val="32"/>
-          <w:szCs w:val="32"/>
-          <w:lang w:val="en-IN"/>
-        </w:rPr>
-      </w:pPr>
-      <w:r>
-        <w:rPr>
-          <w:rFonts w:ascii="Arial" w:hAnsi="Arial" w:cs="Arial"/>
+          <w:rFonts w:ascii="Times New Roman" w:hAnsi="Times New Roman" w:cs="Times New Roman"/>
+          <w:b/>
+          <w:bCs/>
+          <w:sz w:val="28"/>
+          <w:szCs w:val="28"/>
+          <w:lang w:val="en-IN"/>
+        </w:rPr>
+      </w:pPr>
+      <w:r>
+        <w:rPr>
+          <w:rFonts w:ascii="Times New Roman" w:hAnsi="Times New Roman" w:cs="Times New Roman"/>
           <w:sz w:val="28"/>
           <w:szCs w:val="28"/>
           <w:lang w:val="en-IN"/>
@@ -347,7 +425,7 @@
         <w:spacing w:after="0" w:line="360" w:lineRule="auto"/>
         <w:jc w:val="both"/>
         <w:rPr>
-          <w:rFonts w:ascii="Arial" w:hAnsi="Arial" w:cs="Arial"/>
+          <w:rFonts w:ascii="Times New Roman" w:hAnsi="Times New Roman" w:cs="Times New Roman"/>
           <w:sz w:val="28"/>
           <w:szCs w:val="28"/>
           <w:lang w:val="en-IN"/>
@@ -360,15 +438,15 @@
         <w:spacing w:after="0" w:line="360" w:lineRule="auto"/>
         <w:jc w:val="both"/>
         <w:rPr>
-          <w:rFonts w:ascii="Arial" w:hAnsi="Arial" w:cs="Arial"/>
-          <w:sz w:val="28"/>
-          <w:szCs w:val="28"/>
-          <w:lang w:val="en-IN"/>
-        </w:rPr>
-      </w:pPr>
-      <w:r>
-        <w:rPr>
-          <w:rFonts w:ascii="Arial" w:hAnsi="Arial" w:cs="Arial"/>
+          <w:rFonts w:ascii="Times New Roman" w:hAnsi="Times New Roman" w:cs="Times New Roman"/>
+          <w:sz w:val="28"/>
+          <w:szCs w:val="28"/>
+          <w:lang w:val="en-IN"/>
+        </w:rPr>
+      </w:pPr>
+      <w:r>
+        <w:rPr>
+          <w:rFonts w:ascii="Times New Roman" w:hAnsi="Times New Roman" w:cs="Times New Roman"/>
           <w:sz w:val="28"/>
           <w:szCs w:val="28"/>
           <w:lang w:val="en-IN"/>
@@ -377,7 +455,7 @@
       </w:r>
       <w:r>
         <w:rPr>
-          <w:rFonts w:ascii="Arial" w:hAnsi="Arial" w:cs="Arial"/>
+          <w:rFonts w:ascii="Times New Roman" w:hAnsi="Times New Roman" w:cs="Times New Roman"/>
           <w:sz w:val="28"/>
           <w:szCs w:val="28"/>
           <w:lang w:val="en-IN"/>
@@ -386,7 +464,7 @@
       </w:r>
       <w:r>
         <w:rPr>
-          <w:rFonts w:ascii="Arial" w:hAnsi="Arial" w:cs="Arial"/>
+          <w:rFonts w:ascii="Times New Roman" w:hAnsi="Times New Roman" w:cs="Times New Roman"/>
           <w:sz w:val="28"/>
           <w:szCs w:val="28"/>
           <w:lang w:val="en-IN"/>
@@ -400,7 +478,7 @@
         <w:spacing w:after="0" w:line="360" w:lineRule="auto"/>
         <w:jc w:val="both"/>
         <w:rPr>
-          <w:rFonts w:ascii="Arial" w:hAnsi="Arial" w:cs="Arial"/>
+          <w:rFonts w:ascii="Times New Roman" w:hAnsi="Times New Roman" w:cs="Times New Roman"/>
           <w:sz w:val="28"/>
           <w:szCs w:val="28"/>
           <w:lang w:val="en-IN"/>
@@ -413,15 +491,15 @@
         <w:spacing w:after="0" w:line="360" w:lineRule="auto"/>
         <w:jc w:val="both"/>
         <w:rPr>
-          <w:rFonts w:ascii="Arial" w:hAnsi="Arial" w:cs="Arial"/>
-          <w:sz w:val="28"/>
-          <w:szCs w:val="28"/>
-          <w:lang w:val="en-IN"/>
-        </w:rPr>
-      </w:pPr>
-      <w:r>
-        <w:rPr>
-          <w:rFonts w:ascii="Arial" w:hAnsi="Arial" w:cs="Arial"/>
+          <w:rFonts w:ascii="Times New Roman" w:hAnsi="Times New Roman" w:cs="Times New Roman"/>
+          <w:sz w:val="28"/>
+          <w:szCs w:val="28"/>
+          <w:lang w:val="en-IN"/>
+        </w:rPr>
+      </w:pPr>
+      <w:r>
+        <w:rPr>
+          <w:rFonts w:ascii="Times New Roman" w:hAnsi="Times New Roman" w:cs="Times New Roman"/>
           <w:sz w:val="28"/>
           <w:szCs w:val="28"/>
           <w:lang w:val="en-IN"/>
@@ -430,7 +508,7 @@
       </w:r>
       <w:r>
         <w:rPr>
-          <w:rFonts w:ascii="Arial" w:hAnsi="Arial" w:cs="Arial"/>
+          <w:rFonts w:ascii="Times New Roman" w:hAnsi="Times New Roman" w:cs="Times New Roman"/>
           <w:sz w:val="28"/>
           <w:szCs w:val="28"/>
           <w:lang w:val="en-IN"/>
@@ -439,7 +517,7 @@
       </w:r>
       <w:r>
         <w:rPr>
-          <w:rFonts w:ascii="Arial" w:hAnsi="Arial" w:cs="Arial"/>
+          <w:rFonts w:ascii="Times New Roman" w:hAnsi="Times New Roman" w:cs="Times New Roman"/>
           <w:sz w:val="28"/>
           <w:szCs w:val="28"/>
           <w:lang w:val="en-IN"/>
@@ -448,7 +526,7 @@
       </w:r>
       <w:r>
         <w:rPr>
-          <w:rFonts w:ascii="Arial" w:hAnsi="Arial" w:cs="Arial"/>
+          <w:rFonts w:ascii="Times New Roman" w:hAnsi="Times New Roman" w:cs="Times New Roman"/>
           <w:sz w:val="28"/>
           <w:szCs w:val="28"/>
           <w:lang w:val="en-IN"/>
@@ -457,7 +535,7 @@
       </w:r>
       <w:r>
         <w:rPr>
-          <w:rFonts w:ascii="Arial" w:hAnsi="Arial" w:cs="Arial"/>
+          <w:rFonts w:ascii="Times New Roman" w:hAnsi="Times New Roman" w:cs="Times New Roman"/>
           <w:sz w:val="28"/>
           <w:szCs w:val="28"/>
           <w:lang w:val="en-IN"/>
@@ -466,7 +544,7 @@
       </w:r>
       <w:r>
         <w:rPr>
-          <w:rFonts w:ascii="Arial" w:hAnsi="Arial" w:cs="Arial"/>
+          <w:rFonts w:ascii="Times New Roman" w:hAnsi="Times New Roman" w:cs="Times New Roman"/>
           <w:sz w:val="28"/>
           <w:szCs w:val="28"/>
           <w:lang w:val="en-IN"/>
@@ -475,7 +553,7 @@
       </w:r>
       <w:r>
         <w:rPr>
-          <w:rFonts w:ascii="Arial" w:hAnsi="Arial" w:cs="Arial"/>
+          <w:rFonts w:ascii="Times New Roman" w:hAnsi="Times New Roman" w:cs="Times New Roman"/>
           <w:sz w:val="28"/>
           <w:szCs w:val="28"/>
           <w:lang w:val="en-IN"/>
@@ -484,12 +562,31 @@
       </w:r>
       <w:r>
         <w:rPr>
-          <w:rFonts w:ascii="Arial" w:hAnsi="Arial" w:cs="Arial"/>
+          <w:rFonts w:ascii="Times New Roman" w:hAnsi="Times New Roman" w:cs="Times New Roman"/>
           <w:sz w:val="28"/>
           <w:szCs w:val="28"/>
           <w:lang w:val="en-IN"/>
         </w:rPr>
         <w:t>Setting up such “red zones” can prove to be the most efficient way of fighting against this global pandemic.</w:t>
+      </w:r>
+    </w:p>
+    <w:p>
+      <w:pPr>
+        <w:rPr>
+          <w:rFonts w:ascii="Times New Roman" w:hAnsi="Times New Roman" w:cs="Times New Roman"/>
+          <w:sz w:val="28"/>
+          <w:szCs w:val="28"/>
+          <w:lang w:val="en-IN"/>
+        </w:rPr>
+      </w:pPr>
+      <w:r>
+        <w:rPr>
+          <w:rFonts w:ascii="Times New Roman" w:hAnsi="Times New Roman" w:cs="Times New Roman"/>
+          <w:sz w:val="28"/>
+          <w:szCs w:val="28"/>
+          <w:lang w:val="en-IN"/>
+        </w:rPr>
+        <w:br w:type="page"/>
       </w:r>
     </w:p>
     <w:p>
@@ -502,7 +599,7 @@
         <w:spacing w:after="0" w:line="360" w:lineRule="auto"/>
         <w:jc w:val="both"/>
         <w:rPr>
-          <w:rFonts w:ascii="Arial" w:hAnsi="Arial" w:cs="Arial"/>
+          <w:rFonts w:ascii="Times New Roman" w:hAnsi="Times New Roman" w:cs="Times New Roman"/>
           <w:b/>
           <w:bCs/>
           <w:sz w:val="32"/>
@@ -512,16 +609,7 @@
       </w:pPr>
       <w:r>
         <w:rPr>
-          <w:rFonts w:ascii="Arial" w:hAnsi="Arial" w:cs="Arial"/>
-          <w:sz w:val="28"/>
-          <w:szCs w:val="28"/>
-          <w:lang w:val="en-IN"/>
-        </w:rPr>
-        <w:br w:type="page"/>
-      </w:r>
-      <w:r>
-        <w:rPr>
-          <w:rFonts w:ascii="Arial" w:hAnsi="Arial" w:cs="Arial"/>
+          <w:rFonts w:ascii="Times New Roman" w:hAnsi="Times New Roman" w:cs="Times New Roman"/>
           <w:b/>
           <w:bCs/>
           <w:sz w:val="32"/>
@@ -538,15 +626,15 @@
         <w:spacing w:after="0" w:line="360" w:lineRule="auto"/>
         <w:jc w:val="both"/>
         <w:rPr>
-          <w:rFonts w:ascii="Arial" w:hAnsi="Arial" w:cs="Arial"/>
-          <w:sz w:val="28"/>
-          <w:szCs w:val="28"/>
-          <w:lang w:val="en-IN"/>
-        </w:rPr>
-      </w:pPr>
-      <w:r>
-        <w:rPr>
-          <w:rFonts w:ascii="Arial" w:hAnsi="Arial" w:cs="Arial"/>
+          <w:rFonts w:ascii="Times New Roman" w:hAnsi="Times New Roman" w:cs="Times New Roman"/>
+          <w:sz w:val="28"/>
+          <w:szCs w:val="28"/>
+          <w:lang w:val="en-IN"/>
+        </w:rPr>
+      </w:pPr>
+      <w:r>
+        <w:rPr>
+          <w:rFonts w:ascii="Times New Roman" w:hAnsi="Times New Roman" w:cs="Times New Roman"/>
           <w:sz w:val="28"/>
           <w:szCs w:val="28"/>
           <w:lang w:val="en-IN"/>
@@ -555,7 +643,7 @@
       </w:r>
       <w:r>
         <w:rPr>
-          <w:rFonts w:ascii="Arial" w:hAnsi="Arial" w:cs="Arial"/>
+          <w:rFonts w:ascii="Times New Roman" w:hAnsi="Times New Roman" w:cs="Times New Roman"/>
           <w:sz w:val="28"/>
           <w:szCs w:val="28"/>
           <w:lang w:val="en-IN"/>
@@ -564,7 +652,7 @@
       </w:r>
       <w:r>
         <w:rPr>
-          <w:rFonts w:ascii="Arial" w:hAnsi="Arial" w:cs="Arial"/>
+          <w:rFonts w:ascii="Times New Roman" w:hAnsi="Times New Roman" w:cs="Times New Roman"/>
           <w:sz w:val="28"/>
           <w:szCs w:val="28"/>
           <w:lang w:val="en-IN"/>
@@ -573,7 +661,7 @@
       </w:r>
       <w:r>
         <w:rPr>
-          <w:rFonts w:ascii="Arial" w:hAnsi="Arial" w:cs="Arial"/>
+          <w:rFonts w:ascii="Times New Roman" w:hAnsi="Times New Roman" w:cs="Times New Roman"/>
           <w:sz w:val="28"/>
           <w:szCs w:val="28"/>
           <w:lang w:val="en-IN"/>
@@ -582,7 +670,7 @@
       </w:r>
       <w:r>
         <w:rPr>
-          <w:rFonts w:ascii="Arial" w:hAnsi="Arial" w:cs="Arial"/>
+          <w:rFonts w:ascii="Times New Roman" w:hAnsi="Times New Roman" w:cs="Times New Roman"/>
           <w:sz w:val="28"/>
           <w:szCs w:val="28"/>
           <w:lang w:val="en-IN"/>
@@ -591,7 +679,7 @@
       </w:r>
       <w:r>
         <w:rPr>
-          <w:rFonts w:ascii="Arial" w:hAnsi="Arial" w:cs="Arial"/>
+          <w:rFonts w:ascii="Times New Roman" w:hAnsi="Times New Roman" w:cs="Times New Roman"/>
           <w:sz w:val="28"/>
           <w:szCs w:val="28"/>
           <w:lang w:val="en-IN"/>
@@ -600,7 +688,7 @@
       </w:r>
       <w:r>
         <w:rPr>
-          <w:rFonts w:ascii="Arial" w:hAnsi="Arial" w:cs="Arial"/>
+          <w:rFonts w:ascii="Times New Roman" w:hAnsi="Times New Roman" w:cs="Times New Roman"/>
           <w:sz w:val="28"/>
           <w:szCs w:val="28"/>
           <w:lang w:val="en-IN"/>
@@ -609,16 +697,36 @@
       </w:r>
       <w:r>
         <w:rPr>
-          <w:rFonts w:ascii="Arial" w:hAnsi="Arial" w:cs="Arial"/>
-          <w:sz w:val="28"/>
-          <w:szCs w:val="28"/>
-          <w:lang w:val="en-IN"/>
-        </w:rPr>
-        <w:t xml:space="preserve"> (K Nearest Neighbor)</w:t>
-      </w:r>
-      <w:r>
-        <w:rPr>
-          <w:rFonts w:ascii="Arial" w:hAnsi="Arial" w:cs="Arial"/>
+          <w:rFonts w:ascii="Times New Roman" w:hAnsi="Times New Roman" w:cs="Times New Roman"/>
+          <w:sz w:val="28"/>
+          <w:szCs w:val="28"/>
+          <w:lang w:val="en-IN"/>
+        </w:rPr>
+        <w:t xml:space="preserve"> (K Nearest </w:t>
+      </w:r>
+      <w:proofErr w:type="spellStart"/>
+      <w:r>
+        <w:rPr>
+          <w:rFonts w:ascii="Times New Roman" w:hAnsi="Times New Roman" w:cs="Times New Roman"/>
+          <w:sz w:val="28"/>
+          <w:szCs w:val="28"/>
+          <w:lang w:val="en-IN"/>
+        </w:rPr>
+        <w:t>Neighbor</w:t>
+      </w:r>
+      <w:proofErr w:type="spellEnd"/>
+      <w:r>
+        <w:rPr>
+          <w:rFonts w:ascii="Times New Roman" w:hAnsi="Times New Roman" w:cs="Times New Roman"/>
+          <w:sz w:val="28"/>
+          <w:szCs w:val="28"/>
+          <w:lang w:val="en-IN"/>
+        </w:rPr>
+        <w:t>)</w:t>
+      </w:r>
+      <w:r>
+        <w:rPr>
+          <w:rFonts w:ascii="Times New Roman" w:hAnsi="Times New Roman" w:cs="Times New Roman"/>
           <w:sz w:val="28"/>
           <w:szCs w:val="28"/>
           <w:lang w:val="en-IN"/>
@@ -627,7 +735,7 @@
       </w:r>
       <w:r>
         <w:rPr>
-          <w:rFonts w:ascii="Arial" w:hAnsi="Arial" w:cs="Arial"/>
+          <w:rFonts w:ascii="Times New Roman" w:hAnsi="Times New Roman" w:cs="Times New Roman"/>
           <w:sz w:val="28"/>
           <w:szCs w:val="28"/>
           <w:lang w:val="en-IN"/>
@@ -636,7 +744,7 @@
       </w:r>
       <w:r>
         <w:rPr>
-          <w:rFonts w:ascii="Arial" w:hAnsi="Arial" w:cs="Arial"/>
+          <w:rFonts w:ascii="Times New Roman" w:hAnsi="Times New Roman" w:cs="Times New Roman"/>
           <w:sz w:val="28"/>
           <w:szCs w:val="28"/>
           <w:lang w:val="en-IN"/>
@@ -645,7 +753,7 @@
       </w:r>
       <w:r>
         <w:rPr>
-          <w:rFonts w:ascii="Arial" w:hAnsi="Arial" w:cs="Arial"/>
+          <w:rFonts w:ascii="Times New Roman" w:hAnsi="Times New Roman" w:cs="Times New Roman"/>
           <w:sz w:val="28"/>
           <w:szCs w:val="28"/>
           <w:lang w:val="en-IN"/>
@@ -659,7 +767,7 @@
         <w:spacing w:after="0" w:line="360" w:lineRule="auto"/>
         <w:jc w:val="both"/>
         <w:rPr>
-          <w:rFonts w:ascii="Arial" w:hAnsi="Arial" w:cs="Arial"/>
+          <w:rFonts w:ascii="Times New Roman" w:hAnsi="Times New Roman" w:cs="Times New Roman"/>
           <w:sz w:val="28"/>
           <w:szCs w:val="28"/>
           <w:lang w:val="en-IN"/>
@@ -676,7 +784,7 @@
         <w:spacing w:after="0" w:line="360" w:lineRule="auto"/>
         <w:jc w:val="both"/>
         <w:rPr>
-          <w:rFonts w:ascii="Arial" w:hAnsi="Arial" w:cs="Arial"/>
+          <w:rFonts w:ascii="Times New Roman" w:hAnsi="Times New Roman" w:cs="Times New Roman"/>
           <w:b/>
           <w:bCs/>
           <w:sz w:val="32"/>
@@ -686,7 +794,7 @@
       </w:pPr>
       <w:r>
         <w:rPr>
-          <w:rFonts w:ascii="Arial" w:hAnsi="Arial" w:cs="Arial"/>
+          <w:rFonts w:ascii="Times New Roman" w:hAnsi="Times New Roman" w:cs="Times New Roman"/>
           <w:b/>
           <w:bCs/>
           <w:sz w:val="32"/>
@@ -697,7 +805,7 @@
       </w:r>
       <w:r>
         <w:rPr>
-          <w:rFonts w:ascii="Arial" w:hAnsi="Arial" w:cs="Arial"/>
+          <w:rFonts w:ascii="Times New Roman" w:hAnsi="Times New Roman" w:cs="Times New Roman"/>
           <w:b/>
           <w:bCs/>
           <w:sz w:val="32"/>
@@ -713,15 +821,15 @@
         <w:spacing w:after="0" w:line="360" w:lineRule="auto"/>
         <w:jc w:val="both"/>
         <w:rPr>
-          <w:rFonts w:ascii="Arial" w:hAnsi="Arial" w:cs="Arial"/>
-          <w:sz w:val="28"/>
-          <w:szCs w:val="28"/>
-          <w:lang w:val="en-IN"/>
-        </w:rPr>
-      </w:pPr>
-      <w:r>
-        <w:rPr>
-          <w:rFonts w:ascii="Arial" w:hAnsi="Arial" w:cs="Arial"/>
+          <w:rFonts w:ascii="Times New Roman" w:hAnsi="Times New Roman" w:cs="Times New Roman"/>
+          <w:sz w:val="28"/>
+          <w:szCs w:val="28"/>
+          <w:lang w:val="en-IN"/>
+        </w:rPr>
+      </w:pPr>
+      <w:r>
+        <w:rPr>
+          <w:rFonts w:ascii="Times New Roman" w:hAnsi="Times New Roman" w:cs="Times New Roman"/>
           <w:sz w:val="28"/>
           <w:szCs w:val="28"/>
           <w:lang w:val="en-IN"/>
@@ -730,7 +838,7 @@
       </w:r>
       <w:r>
         <w:rPr>
-          <w:rFonts w:ascii="Arial" w:hAnsi="Arial" w:cs="Arial"/>
+          <w:rFonts w:ascii="Times New Roman" w:hAnsi="Times New Roman" w:cs="Times New Roman"/>
           <w:sz w:val="28"/>
           <w:szCs w:val="28"/>
           <w:lang w:val="en-IN"/>
@@ -739,7 +847,7 @@
       </w:r>
       <w:r>
         <w:rPr>
-          <w:rFonts w:ascii="Arial" w:hAnsi="Arial" w:cs="Arial"/>
+          <w:rFonts w:ascii="Times New Roman" w:hAnsi="Times New Roman" w:cs="Times New Roman"/>
           <w:sz w:val="28"/>
           <w:szCs w:val="28"/>
           <w:lang w:val="en-IN"/>
@@ -753,11 +861,11 @@
         <w:spacing w:after="0" w:line="360" w:lineRule="auto"/>
         <w:jc w:val="both"/>
         <w:rPr>
-          <w:rFonts w:ascii="Arial" w:hAnsi="Arial" w:cs="Arial"/>
-          <w:b/>
-          <w:bCs/>
-          <w:sz w:val="32"/>
-          <w:szCs w:val="32"/>
+          <w:rFonts w:ascii="Times New Roman" w:hAnsi="Times New Roman" w:cs="Times New Roman"/>
+          <w:b/>
+          <w:bCs/>
+          <w:sz w:val="28"/>
+          <w:szCs w:val="28"/>
           <w:lang w:val="en-IN"/>
         </w:rPr>
       </w:pPr>
@@ -768,15 +876,15 @@
         <w:spacing w:after="0" w:line="360" w:lineRule="auto"/>
         <w:jc w:val="both"/>
         <w:rPr>
-          <w:rFonts w:ascii="Arial" w:hAnsi="Arial" w:cs="Arial"/>
-          <w:sz w:val="28"/>
-          <w:szCs w:val="28"/>
-          <w:lang w:val="en-IN"/>
-        </w:rPr>
-      </w:pPr>
-      <w:r>
-        <w:rPr>
-          <w:rFonts w:ascii="Arial" w:hAnsi="Arial" w:cs="Arial"/>
+          <w:rFonts w:ascii="Times New Roman" w:hAnsi="Times New Roman" w:cs="Times New Roman"/>
+          <w:sz w:val="28"/>
+          <w:szCs w:val="28"/>
+          <w:lang w:val="en-IN"/>
+        </w:rPr>
+      </w:pPr>
+      <w:r>
+        <w:rPr>
+          <w:rFonts w:ascii="Times New Roman" w:hAnsi="Times New Roman" w:cs="Times New Roman"/>
           <w:sz w:val="28"/>
           <w:szCs w:val="28"/>
           <w:lang w:val="en-IN"/>
@@ -785,7 +893,7 @@
       </w:r>
       <w:r>
         <w:rPr>
-          <w:rFonts w:ascii="Arial" w:hAnsi="Arial" w:cs="Arial"/>
+          <w:rFonts w:ascii="Times New Roman" w:hAnsi="Times New Roman" w:cs="Times New Roman"/>
           <w:sz w:val="28"/>
           <w:szCs w:val="28"/>
           <w:lang w:val="en-IN"/>
@@ -794,7 +902,7 @@
       </w:r>
       <w:r>
         <w:rPr>
-          <w:rFonts w:ascii="Arial" w:hAnsi="Arial" w:cs="Arial"/>
+          <w:rFonts w:ascii="Times New Roman" w:hAnsi="Times New Roman" w:cs="Times New Roman"/>
           <w:sz w:val="28"/>
           <w:szCs w:val="28"/>
           <w:lang w:val="en-IN"/>
@@ -803,7 +911,7 @@
       </w:r>
       <w:r>
         <w:rPr>
-          <w:rFonts w:ascii="Arial" w:hAnsi="Arial" w:cs="Arial"/>
+          <w:rFonts w:ascii="Times New Roman" w:hAnsi="Times New Roman" w:cs="Times New Roman"/>
           <w:sz w:val="28"/>
           <w:szCs w:val="28"/>
           <w:lang w:val="en-IN"/>
@@ -813,17 +921,16 @@
     </w:p>
     <w:p>
       <w:pPr>
-        <w:spacing w:after="0"/>
-        <w:rPr>
-          <w:rFonts w:ascii="Arial" w:hAnsi="Arial" w:cs="Arial"/>
-          <w:sz w:val="28"/>
-          <w:szCs w:val="28"/>
-          <w:lang w:val="en-IN"/>
-        </w:rPr>
-      </w:pPr>
-      <w:r>
-        <w:rPr>
-          <w:rFonts w:ascii="Arial" w:hAnsi="Arial" w:cs="Arial"/>
+        <w:rPr>
+          <w:rFonts w:ascii="Times New Roman" w:hAnsi="Times New Roman" w:cs="Times New Roman"/>
+          <w:sz w:val="28"/>
+          <w:szCs w:val="28"/>
+          <w:lang w:val="en-IN"/>
+        </w:rPr>
+      </w:pPr>
+      <w:r>
+        <w:rPr>
+          <w:rFonts w:ascii="Times New Roman" w:hAnsi="Times New Roman" w:cs="Times New Roman"/>
           <w:sz w:val="28"/>
           <w:szCs w:val="28"/>
           <w:lang w:val="en-IN"/>
@@ -841,7 +948,7 @@
         <w:spacing w:after="0" w:line="360" w:lineRule="auto"/>
         <w:jc w:val="both"/>
         <w:rPr>
-          <w:rFonts w:ascii="Arial" w:hAnsi="Arial" w:cs="Arial"/>
+          <w:rFonts w:ascii="Times New Roman" w:hAnsi="Times New Roman" w:cs="Times New Roman"/>
           <w:b/>
           <w:bCs/>
           <w:sz w:val="32"/>
@@ -851,7 +958,7 @@
       </w:pPr>
       <w:r>
         <w:rPr>
-          <w:rFonts w:ascii="Arial" w:hAnsi="Arial" w:cs="Arial"/>
+          <w:rFonts w:ascii="Times New Roman" w:hAnsi="Times New Roman" w:cs="Times New Roman"/>
           <w:b/>
           <w:bCs/>
           <w:sz w:val="32"/>
@@ -863,7 +970,7 @@
       </w:r>
       <w:r>
         <w:rPr>
-          <w:rFonts w:ascii="Arial" w:hAnsi="Arial" w:cs="Arial"/>
+          <w:rFonts w:ascii="Times New Roman" w:hAnsi="Times New Roman" w:cs="Times New Roman"/>
           <w:b/>
           <w:bCs/>
           <w:sz w:val="32"/>
@@ -879,17 +986,17 @@
         <w:spacing w:after="0" w:line="360" w:lineRule="auto"/>
         <w:jc w:val="both"/>
         <w:rPr>
-          <w:rFonts w:ascii="Arial" w:hAnsi="Arial" w:cs="Arial"/>
-          <w:b/>
-          <w:bCs/>
-          <w:sz w:val="28"/>
-          <w:szCs w:val="28"/>
-          <w:lang w:val="en-IN"/>
-        </w:rPr>
-      </w:pPr>
-      <w:r>
-        <w:rPr>
-          <w:rFonts w:ascii="Arial" w:hAnsi="Arial" w:cs="Arial"/>
+          <w:rFonts w:ascii="Times New Roman" w:hAnsi="Times New Roman" w:cs="Times New Roman"/>
+          <w:b/>
+          <w:bCs/>
+          <w:sz w:val="28"/>
+          <w:szCs w:val="28"/>
+          <w:lang w:val="en-IN"/>
+        </w:rPr>
+      </w:pPr>
+      <w:r>
+        <w:rPr>
+          <w:rFonts w:ascii="Times New Roman" w:hAnsi="Times New Roman" w:cs="Times New Roman"/>
           <w:b/>
           <w:bCs/>
           <w:sz w:val="28"/>
@@ -909,17 +1016,17 @@
         <w:spacing w:after="0" w:line="360" w:lineRule="auto"/>
         <w:jc w:val="both"/>
         <w:rPr>
-          <w:rFonts w:ascii="Arial" w:hAnsi="Arial" w:cs="Arial"/>
-          <w:b/>
-          <w:bCs/>
-          <w:sz w:val="28"/>
-          <w:szCs w:val="28"/>
-          <w:lang w:val="en-IN"/>
-        </w:rPr>
-      </w:pPr>
-      <w:r>
-        <w:rPr>
-          <w:rFonts w:ascii="Arial" w:hAnsi="Arial" w:cs="Arial"/>
+          <w:rFonts w:ascii="Times New Roman" w:hAnsi="Times New Roman" w:cs="Times New Roman"/>
+          <w:b/>
+          <w:bCs/>
+          <w:sz w:val="28"/>
+          <w:szCs w:val="28"/>
+          <w:lang w:val="en-IN"/>
+        </w:rPr>
+      </w:pPr>
+      <w:r>
+        <w:rPr>
+          <w:rFonts w:ascii="Times New Roman" w:hAnsi="Times New Roman" w:cs="Times New Roman"/>
           <w:sz w:val="28"/>
           <w:szCs w:val="28"/>
           <w:lang w:val="en-IN"/>
@@ -937,17 +1044,17 @@
         <w:spacing w:after="0" w:line="360" w:lineRule="auto"/>
         <w:jc w:val="both"/>
         <w:rPr>
-          <w:rFonts w:ascii="Arial" w:hAnsi="Arial" w:cs="Arial"/>
-          <w:b/>
-          <w:bCs/>
-          <w:sz w:val="28"/>
-          <w:szCs w:val="28"/>
-          <w:lang w:val="en-IN"/>
-        </w:rPr>
-      </w:pPr>
-      <w:r>
-        <w:rPr>
-          <w:rFonts w:ascii="Arial" w:hAnsi="Arial" w:cs="Arial"/>
+          <w:rFonts w:ascii="Times New Roman" w:hAnsi="Times New Roman" w:cs="Times New Roman"/>
+          <w:b/>
+          <w:bCs/>
+          <w:sz w:val="28"/>
+          <w:szCs w:val="28"/>
+          <w:lang w:val="en-IN"/>
+        </w:rPr>
+      </w:pPr>
+      <w:r>
+        <w:rPr>
+          <w:rFonts w:ascii="Times New Roman" w:hAnsi="Times New Roman" w:cs="Times New Roman"/>
           <w:sz w:val="28"/>
           <w:szCs w:val="28"/>
           <w:lang w:val="en-IN"/>
@@ -956,7 +1063,7 @@
       </w:r>
       <w:r>
         <w:rPr>
-          <w:rFonts w:ascii="Arial" w:hAnsi="Arial" w:cs="Arial"/>
+          <w:rFonts w:ascii="Times New Roman" w:hAnsi="Times New Roman" w:cs="Times New Roman"/>
           <w:sz w:val="28"/>
           <w:szCs w:val="28"/>
           <w:lang w:val="en-IN"/>
@@ -974,17 +1081,17 @@
         <w:spacing w:after="0" w:line="360" w:lineRule="auto"/>
         <w:jc w:val="both"/>
         <w:rPr>
-          <w:rFonts w:ascii="Arial" w:hAnsi="Arial" w:cs="Arial"/>
-          <w:b/>
-          <w:bCs/>
-          <w:sz w:val="28"/>
-          <w:szCs w:val="28"/>
-          <w:lang w:val="en-IN"/>
-        </w:rPr>
-      </w:pPr>
-      <w:r>
-        <w:rPr>
-          <w:rFonts w:ascii="Arial" w:hAnsi="Arial" w:cs="Arial"/>
+          <w:rFonts w:ascii="Times New Roman" w:hAnsi="Times New Roman" w:cs="Times New Roman"/>
+          <w:b/>
+          <w:bCs/>
+          <w:sz w:val="28"/>
+          <w:szCs w:val="28"/>
+          <w:lang w:val="en-IN"/>
+        </w:rPr>
+      </w:pPr>
+      <w:r>
+        <w:rPr>
+          <w:rFonts w:ascii="Times New Roman" w:hAnsi="Times New Roman" w:cs="Times New Roman"/>
           <w:sz w:val="28"/>
           <w:szCs w:val="28"/>
           <w:lang w:val="en-IN"/>
@@ -997,7 +1104,7 @@
         <w:spacing w:after="0" w:line="360" w:lineRule="auto"/>
         <w:jc w:val="both"/>
         <w:rPr>
-          <w:rFonts w:ascii="Arial" w:hAnsi="Arial" w:cs="Arial"/>
+          <w:rFonts w:ascii="Times New Roman" w:hAnsi="Times New Roman" w:cs="Times New Roman"/>
           <w:b/>
           <w:bCs/>
           <w:sz w:val="28"/>
@@ -1012,17 +1119,17 @@
         <w:ind w:left="720"/>
         <w:jc w:val="both"/>
         <w:rPr>
-          <w:rFonts w:ascii="Arial" w:hAnsi="Arial" w:cs="Arial"/>
-          <w:b/>
-          <w:bCs/>
-          <w:sz w:val="28"/>
-          <w:szCs w:val="28"/>
-          <w:lang w:val="en-IN"/>
-        </w:rPr>
-      </w:pPr>
-      <w:r>
-        <w:rPr>
-          <w:rFonts w:ascii="Arial" w:hAnsi="Arial" w:cs="Arial"/>
+          <w:rFonts w:ascii="Times New Roman" w:hAnsi="Times New Roman" w:cs="Times New Roman"/>
+          <w:b/>
+          <w:bCs/>
+          <w:sz w:val="28"/>
+          <w:szCs w:val="28"/>
+          <w:lang w:val="en-IN"/>
+        </w:rPr>
+      </w:pPr>
+      <w:r>
+        <w:rPr>
+          <w:rFonts w:ascii="Times New Roman" w:hAnsi="Times New Roman" w:cs="Times New Roman"/>
           <w:b/>
           <w:bCs/>
           <w:sz w:val="28"/>
@@ -1038,17 +1145,17 @@
         <w:ind w:left="720"/>
         <w:jc w:val="both"/>
         <w:rPr>
-          <w:rFonts w:ascii="Arial" w:hAnsi="Arial" w:cs="Arial"/>
-          <w:b/>
-          <w:bCs/>
-          <w:sz w:val="28"/>
-          <w:szCs w:val="28"/>
-          <w:lang w:val="en-IN"/>
-        </w:rPr>
-      </w:pPr>
-      <w:r>
-        <w:rPr>
-          <w:rFonts w:ascii="Arial" w:hAnsi="Arial" w:cs="Arial"/>
+          <w:rFonts w:ascii="Times New Roman" w:hAnsi="Times New Roman" w:cs="Times New Roman"/>
+          <w:b/>
+          <w:bCs/>
+          <w:sz w:val="28"/>
+          <w:szCs w:val="28"/>
+          <w:lang w:val="en-IN"/>
+        </w:rPr>
+      </w:pPr>
+      <w:r>
+        <w:rPr>
+          <w:rFonts w:ascii="Times New Roman" w:hAnsi="Times New Roman" w:cs="Times New Roman"/>
           <w:sz w:val="28"/>
           <w:szCs w:val="28"/>
           <w:lang w:val="en-IN"/>
@@ -1057,7 +1164,7 @@
       </w:r>
       <w:r>
         <w:rPr>
-          <w:rFonts w:ascii="Arial" w:hAnsi="Arial" w:cs="Arial"/>
+          <w:rFonts w:ascii="Times New Roman" w:hAnsi="Times New Roman" w:cs="Times New Roman"/>
           <w:sz w:val="28"/>
           <w:szCs w:val="28"/>
           <w:lang w:val="en-IN"/>
@@ -1066,7 +1173,7 @@
       </w:r>
       <w:r>
         <w:rPr>
-          <w:rFonts w:ascii="Arial" w:hAnsi="Arial" w:cs="Arial"/>
+          <w:rFonts w:ascii="Times New Roman" w:hAnsi="Times New Roman" w:cs="Times New Roman"/>
           <w:sz w:val="28"/>
           <w:szCs w:val="28"/>
           <w:lang w:val="en-IN"/>
@@ -1075,7 +1182,7 @@
       </w:r>
       <w:r>
         <w:rPr>
-          <w:rFonts w:ascii="Arial" w:hAnsi="Arial" w:cs="Arial"/>
+          <w:rFonts w:ascii="Times New Roman" w:hAnsi="Times New Roman" w:cs="Times New Roman"/>
           <w:sz w:val="28"/>
           <w:szCs w:val="28"/>
           <w:lang w:val="en-IN"/>
@@ -1084,29 +1191,40 @@
       </w:r>
       <w:r>
         <w:rPr>
-          <w:rFonts w:ascii="Arial" w:hAnsi="Arial" w:cs="Arial"/>
-          <w:b/>
-          <w:bCs/>
-          <w:sz w:val="28"/>
-          <w:szCs w:val="28"/>
-          <w:lang w:val="en-IN"/>
-        </w:rPr>
-        <w:t xml:space="preserve">“Kaggle </w:t>
-      </w:r>
-      <w:r>
-        <w:rPr>
-          <w:rFonts w:ascii="Arial" w:hAnsi="Arial" w:cs="Arial"/>
-          <w:b/>
-          <w:bCs/>
-          <w:sz w:val="28"/>
-          <w:szCs w:val="28"/>
-          <w:lang w:val="en-IN"/>
-        </w:rPr>
-        <w:t>Novel Coona Virus 2019 Dataset</w:t>
-      </w:r>
-      <w:r>
-        <w:rPr>
-          <w:rFonts w:ascii="Arial" w:hAnsi="Arial" w:cs="Arial"/>
+          <w:rFonts w:ascii="Times New Roman" w:hAnsi="Times New Roman" w:cs="Times New Roman"/>
+          <w:b/>
+          <w:bCs/>
+          <w:sz w:val="28"/>
+          <w:szCs w:val="28"/>
+          <w:lang w:val="en-IN"/>
+        </w:rPr>
+        <w:t>“Kaggle Novel Co</w:t>
+      </w:r>
+      <w:r>
+        <w:rPr>
+          <w:rFonts w:ascii="Times New Roman" w:hAnsi="Times New Roman" w:cs="Times New Roman"/>
+          <w:b/>
+          <w:bCs/>
+          <w:sz w:val="28"/>
+          <w:szCs w:val="28"/>
+          <w:lang w:val="en-IN"/>
+        </w:rPr>
+        <w:t>r</w:t>
+      </w:r>
+      <w:r>
+        <w:rPr>
+          <w:rFonts w:ascii="Times New Roman" w:hAnsi="Times New Roman" w:cs="Times New Roman"/>
+          <w:b/>
+          <w:bCs/>
+          <w:sz w:val="28"/>
+          <w:szCs w:val="28"/>
+          <w:lang w:val="en-IN"/>
+        </w:rPr>
+        <w:t>ona Virus 2019 Dataset</w:t>
+      </w:r>
+      <w:r>
+        <w:rPr>
+          <w:rFonts w:ascii="Times New Roman" w:hAnsi="Times New Roman" w:cs="Times New Roman"/>
           <w:b/>
           <w:bCs/>
           <w:sz w:val="28"/>
@@ -1117,7 +1235,7 @@
       </w:r>
       <w:r>
         <w:rPr>
-          <w:rFonts w:ascii="Arial" w:hAnsi="Arial" w:cs="Arial"/>
+          <w:rFonts w:ascii="Times New Roman" w:hAnsi="Times New Roman" w:cs="Times New Roman"/>
           <w:b/>
           <w:bCs/>
           <w:sz w:val="28"/>
@@ -1133,17 +1251,32 @@
         <w:ind w:left="720"/>
         <w:jc w:val="both"/>
         <w:rPr>
-          <w:rFonts w:ascii="Arial" w:hAnsi="Arial" w:cs="Arial"/>
-          <w:b/>
-          <w:bCs/>
-          <w:sz w:val="28"/>
-          <w:szCs w:val="28"/>
-          <w:lang w:val="en-IN"/>
-        </w:rPr>
-      </w:pPr>
-      <w:r>
-        <w:rPr>
-          <w:rFonts w:ascii="Arial" w:hAnsi="Arial" w:cs="Arial"/>
+          <w:rFonts w:ascii="Times New Roman" w:hAnsi="Times New Roman" w:cs="Times New Roman"/>
+          <w:b/>
+          <w:bCs/>
+          <w:sz w:val="28"/>
+          <w:szCs w:val="28"/>
+          <w:lang w:val="en-IN"/>
+        </w:rPr>
+      </w:pPr>
+    </w:p>
+    <w:p>
+      <w:pPr>
+        <w:spacing w:after="0" w:line="360" w:lineRule="auto"/>
+        <w:ind w:left="720"/>
+        <w:jc w:val="both"/>
+        <w:rPr>
+          <w:rFonts w:ascii="Times New Roman" w:hAnsi="Times New Roman" w:cs="Times New Roman"/>
+          <w:b/>
+          <w:bCs/>
+          <w:sz w:val="28"/>
+          <w:szCs w:val="28"/>
+          <w:lang w:val="en-IN"/>
+        </w:rPr>
+      </w:pPr>
+      <w:r>
+        <w:rPr>
+          <w:rFonts w:ascii="Times New Roman" w:hAnsi="Times New Roman" w:cs="Times New Roman"/>
           <w:b/>
           <w:bCs/>
           <w:sz w:val="28"/>
@@ -1163,15 +1296,16 @@
         <w:spacing w:after="0" w:line="360" w:lineRule="auto"/>
         <w:jc w:val="both"/>
         <w:rPr>
-          <w:rFonts w:ascii="Arial" w:hAnsi="Arial" w:cs="Arial"/>
-          <w:sz w:val="28"/>
-          <w:szCs w:val="28"/>
-          <w:lang w:val="en-IN"/>
-        </w:rPr>
-      </w:pPr>
-      <w:r>
-        <w:rPr>
-          <w:rFonts w:ascii="Arial" w:hAnsi="Arial" w:cs="Arial"/>
+          <w:rFonts w:ascii="Times New Roman" w:hAnsi="Times New Roman" w:cs="Times New Roman"/>
+          <w:sz w:val="28"/>
+          <w:szCs w:val="28"/>
+          <w:lang w:val="en-IN"/>
+        </w:rPr>
+      </w:pPr>
+      <w:proofErr w:type="spellStart"/>
+      <w:r>
+        <w:rPr>
+          <w:rFonts w:ascii="Times New Roman" w:hAnsi="Times New Roman" w:cs="Times New Roman"/>
           <w:sz w:val="28"/>
           <w:szCs w:val="28"/>
           <w:lang w:val="en-IN"/>
@@ -1180,12 +1314,22 @@
       </w:r>
       <w:r>
         <w:rPr>
-          <w:rFonts w:ascii="Arial" w:hAnsi="Arial" w:cs="Arial"/>
-          <w:sz w:val="28"/>
-          <w:szCs w:val="28"/>
-          <w:lang w:val="en-IN"/>
-        </w:rPr>
-        <w:t xml:space="preserve">o – Serial Number </w:t>
+          <w:rFonts w:ascii="Times New Roman" w:hAnsi="Times New Roman" w:cs="Times New Roman"/>
+          <w:sz w:val="28"/>
+          <w:szCs w:val="28"/>
+          <w:lang w:val="en-IN"/>
+        </w:rPr>
+        <w:t>o</w:t>
+      </w:r>
+      <w:proofErr w:type="spellEnd"/>
+      <w:r>
+        <w:rPr>
+          <w:rFonts w:ascii="Times New Roman" w:hAnsi="Times New Roman" w:cs="Times New Roman"/>
+          <w:sz w:val="28"/>
+          <w:szCs w:val="28"/>
+          <w:lang w:val="en-IN"/>
+        </w:rPr>
+        <w:t xml:space="preserve"> – Serial Number </w:t>
       </w:r>
     </w:p>
     <w:p>
@@ -1198,24 +1342,35 @@
         <w:spacing w:after="0" w:line="360" w:lineRule="auto"/>
         <w:jc w:val="both"/>
         <w:rPr>
-          <w:rFonts w:ascii="Arial" w:hAnsi="Arial" w:cs="Arial"/>
-          <w:sz w:val="28"/>
-          <w:szCs w:val="28"/>
-          <w:lang w:val="en-IN"/>
-        </w:rPr>
-      </w:pPr>
-      <w:r>
-        <w:rPr>
-          <w:rFonts w:ascii="Arial" w:hAnsi="Arial" w:cs="Arial"/>
-          <w:sz w:val="28"/>
-          <w:szCs w:val="28"/>
-          <w:lang w:val="en-IN"/>
-        </w:rPr>
-        <w:t xml:space="preserve">ObservationDate </w:t>
-      </w:r>
-      <w:r>
-        <w:rPr>
-          <w:rFonts w:ascii="Arial" w:hAnsi="Arial" w:cs="Arial"/>
+          <w:rFonts w:ascii="Times New Roman" w:hAnsi="Times New Roman" w:cs="Times New Roman"/>
+          <w:sz w:val="28"/>
+          <w:szCs w:val="28"/>
+          <w:lang w:val="en-IN"/>
+        </w:rPr>
+      </w:pPr>
+      <w:proofErr w:type="spellStart"/>
+      <w:r>
+        <w:rPr>
+          <w:rFonts w:ascii="Times New Roman" w:hAnsi="Times New Roman" w:cs="Times New Roman"/>
+          <w:sz w:val="28"/>
+          <w:szCs w:val="28"/>
+          <w:lang w:val="en-IN"/>
+        </w:rPr>
+        <w:t>ObservationDate</w:t>
+      </w:r>
+      <w:proofErr w:type="spellEnd"/>
+      <w:r>
+        <w:rPr>
+          <w:rFonts w:ascii="Times New Roman" w:hAnsi="Times New Roman" w:cs="Times New Roman"/>
+          <w:sz w:val="28"/>
+          <w:szCs w:val="28"/>
+          <w:lang w:val="en-IN"/>
+        </w:rPr>
+        <w:t xml:space="preserve"> </w:t>
+      </w:r>
+      <w:r>
+        <w:rPr>
+          <w:rFonts w:ascii="Times New Roman" w:hAnsi="Times New Roman" w:cs="Times New Roman"/>
           <w:sz w:val="28"/>
           <w:szCs w:val="28"/>
           <w:lang w:val="en-IN"/>
@@ -1224,7 +1379,7 @@
       </w:r>
       <w:r>
         <w:rPr>
-          <w:rFonts w:ascii="Arial" w:hAnsi="Arial" w:cs="Arial"/>
+          <w:rFonts w:ascii="Times New Roman" w:hAnsi="Times New Roman" w:cs="Times New Roman"/>
           <w:sz w:val="28"/>
           <w:szCs w:val="28"/>
           <w:lang w:val="en-IN"/>
@@ -1242,15 +1397,15 @@
         <w:spacing w:after="0" w:line="360" w:lineRule="auto"/>
         <w:jc w:val="both"/>
         <w:rPr>
-          <w:rFonts w:ascii="Arial" w:hAnsi="Arial" w:cs="Arial"/>
-          <w:sz w:val="28"/>
-          <w:szCs w:val="28"/>
-          <w:lang w:val="en-IN"/>
-        </w:rPr>
-      </w:pPr>
-      <w:r>
-        <w:rPr>
-          <w:rFonts w:ascii="Arial" w:hAnsi="Arial" w:cs="Arial"/>
+          <w:rFonts w:ascii="Times New Roman" w:hAnsi="Times New Roman" w:cs="Times New Roman"/>
+          <w:sz w:val="28"/>
+          <w:szCs w:val="28"/>
+          <w:lang w:val="en-IN"/>
+        </w:rPr>
+      </w:pPr>
+      <w:r>
+        <w:rPr>
+          <w:rFonts w:ascii="Times New Roman" w:hAnsi="Times New Roman" w:cs="Times New Roman"/>
           <w:sz w:val="28"/>
           <w:szCs w:val="28"/>
           <w:lang w:val="en-IN"/>
@@ -1259,7 +1414,7 @@
       </w:r>
       <w:r>
         <w:rPr>
-          <w:rFonts w:ascii="Arial" w:hAnsi="Arial" w:cs="Arial"/>
+          <w:rFonts w:ascii="Times New Roman" w:hAnsi="Times New Roman" w:cs="Times New Roman"/>
           <w:sz w:val="28"/>
           <w:szCs w:val="28"/>
           <w:lang w:val="en-IN"/>
@@ -1268,7 +1423,7 @@
       </w:r>
       <w:r>
         <w:rPr>
-          <w:rFonts w:ascii="Arial" w:hAnsi="Arial" w:cs="Arial"/>
+          <w:rFonts w:ascii="Times New Roman" w:hAnsi="Times New Roman" w:cs="Times New Roman"/>
           <w:sz w:val="28"/>
           <w:szCs w:val="28"/>
           <w:lang w:val="en-IN"/>
@@ -1286,15 +1441,15 @@
         <w:spacing w:after="0" w:line="360" w:lineRule="auto"/>
         <w:jc w:val="both"/>
         <w:rPr>
-          <w:rFonts w:ascii="Arial" w:hAnsi="Arial" w:cs="Arial"/>
-          <w:sz w:val="28"/>
-          <w:szCs w:val="28"/>
-          <w:lang w:val="en-IN"/>
-        </w:rPr>
-      </w:pPr>
-      <w:r>
-        <w:rPr>
-          <w:rFonts w:ascii="Arial" w:hAnsi="Arial" w:cs="Arial"/>
+          <w:rFonts w:ascii="Times New Roman" w:hAnsi="Times New Roman" w:cs="Times New Roman"/>
+          <w:sz w:val="28"/>
+          <w:szCs w:val="28"/>
+          <w:lang w:val="en-IN"/>
+        </w:rPr>
+      </w:pPr>
+      <w:r>
+        <w:rPr>
+          <w:rFonts w:ascii="Times New Roman" w:hAnsi="Times New Roman" w:cs="Times New Roman"/>
           <w:sz w:val="28"/>
           <w:szCs w:val="28"/>
           <w:lang w:val="en-IN"/>
@@ -1303,7 +1458,7 @@
       </w:r>
       <w:r>
         <w:rPr>
-          <w:rFonts w:ascii="Arial" w:hAnsi="Arial" w:cs="Arial"/>
+          <w:rFonts w:ascii="Times New Roman" w:hAnsi="Times New Roman" w:cs="Times New Roman"/>
           <w:sz w:val="28"/>
           <w:szCs w:val="28"/>
           <w:lang w:val="en-IN"/>
@@ -1312,7 +1467,7 @@
       </w:r>
       <w:r>
         <w:rPr>
-          <w:rFonts w:ascii="Arial" w:hAnsi="Arial" w:cs="Arial"/>
+          <w:rFonts w:ascii="Times New Roman" w:hAnsi="Times New Roman" w:cs="Times New Roman"/>
           <w:sz w:val="28"/>
           <w:szCs w:val="28"/>
           <w:lang w:val="en-IN"/>
@@ -1330,15 +1485,15 @@
         <w:spacing w:after="0" w:line="360" w:lineRule="auto"/>
         <w:jc w:val="both"/>
         <w:rPr>
-          <w:rFonts w:ascii="Arial" w:hAnsi="Arial" w:cs="Arial"/>
-          <w:sz w:val="28"/>
-          <w:szCs w:val="28"/>
-          <w:lang w:val="en-IN"/>
-        </w:rPr>
-      </w:pPr>
-      <w:r>
-        <w:rPr>
-          <w:rFonts w:ascii="Arial" w:hAnsi="Arial" w:cs="Arial"/>
+          <w:rFonts w:ascii="Times New Roman" w:hAnsi="Times New Roman" w:cs="Times New Roman"/>
+          <w:sz w:val="28"/>
+          <w:szCs w:val="28"/>
+          <w:lang w:val="en-IN"/>
+        </w:rPr>
+      </w:pPr>
+      <w:r>
+        <w:rPr>
+          <w:rFonts w:ascii="Times New Roman" w:hAnsi="Times New Roman" w:cs="Times New Roman"/>
           <w:sz w:val="28"/>
           <w:szCs w:val="28"/>
           <w:lang w:val="en-IN"/>
@@ -1347,7 +1502,7 @@
       </w:r>
       <w:r>
         <w:rPr>
-          <w:rFonts w:ascii="Arial" w:hAnsi="Arial" w:cs="Arial"/>
+          <w:rFonts w:ascii="Times New Roman" w:hAnsi="Times New Roman" w:cs="Times New Roman"/>
           <w:sz w:val="28"/>
           <w:szCs w:val="28"/>
           <w:lang w:val="en-IN"/>
@@ -1356,7 +1511,7 @@
       </w:r>
       <w:r>
         <w:rPr>
-          <w:rFonts w:ascii="Arial" w:hAnsi="Arial" w:cs="Arial"/>
+          <w:rFonts w:ascii="Times New Roman" w:hAnsi="Times New Roman" w:cs="Times New Roman"/>
           <w:sz w:val="28"/>
           <w:szCs w:val="28"/>
           <w:lang w:val="en-IN"/>
@@ -1374,15 +1529,15 @@
         <w:spacing w:after="0" w:line="360" w:lineRule="auto"/>
         <w:jc w:val="both"/>
         <w:rPr>
-          <w:rFonts w:ascii="Arial" w:hAnsi="Arial" w:cs="Arial"/>
-          <w:sz w:val="28"/>
-          <w:szCs w:val="28"/>
-          <w:lang w:val="en-IN"/>
-        </w:rPr>
-      </w:pPr>
-      <w:r>
-        <w:rPr>
-          <w:rFonts w:ascii="Arial" w:hAnsi="Arial" w:cs="Arial"/>
+          <w:rFonts w:ascii="Times New Roman" w:hAnsi="Times New Roman" w:cs="Times New Roman"/>
+          <w:sz w:val="28"/>
+          <w:szCs w:val="28"/>
+          <w:lang w:val="en-IN"/>
+        </w:rPr>
+      </w:pPr>
+      <w:r>
+        <w:rPr>
+          <w:rFonts w:ascii="Times New Roman" w:hAnsi="Times New Roman" w:cs="Times New Roman"/>
           <w:sz w:val="28"/>
           <w:szCs w:val="28"/>
           <w:lang w:val="en-IN"/>
@@ -1391,7 +1546,7 @@
       </w:r>
       <w:r>
         <w:rPr>
-          <w:rFonts w:ascii="Arial" w:hAnsi="Arial" w:cs="Arial"/>
+          <w:rFonts w:ascii="Times New Roman" w:hAnsi="Times New Roman" w:cs="Times New Roman"/>
           <w:sz w:val="28"/>
           <w:szCs w:val="28"/>
           <w:lang w:val="en-IN"/>
@@ -1400,7 +1555,7 @@
       </w:r>
       <w:r>
         <w:rPr>
-          <w:rFonts w:ascii="Arial" w:hAnsi="Arial" w:cs="Arial"/>
+          <w:rFonts w:ascii="Times New Roman" w:hAnsi="Times New Roman" w:cs="Times New Roman"/>
           <w:sz w:val="28"/>
           <w:szCs w:val="28"/>
           <w:lang w:val="en-IN"/>
@@ -1418,15 +1573,15 @@
         <w:spacing w:after="0" w:line="360" w:lineRule="auto"/>
         <w:jc w:val="both"/>
         <w:rPr>
-          <w:rFonts w:ascii="Arial" w:hAnsi="Arial" w:cs="Arial"/>
-          <w:sz w:val="28"/>
-          <w:szCs w:val="28"/>
-          <w:lang w:val="en-IN"/>
-        </w:rPr>
-      </w:pPr>
-      <w:r>
-        <w:rPr>
-          <w:rFonts w:ascii="Arial" w:hAnsi="Arial" w:cs="Arial"/>
+          <w:rFonts w:ascii="Times New Roman" w:hAnsi="Times New Roman" w:cs="Times New Roman"/>
+          <w:sz w:val="28"/>
+          <w:szCs w:val="28"/>
+          <w:lang w:val="en-IN"/>
+        </w:rPr>
+      </w:pPr>
+      <w:r>
+        <w:rPr>
+          <w:rFonts w:ascii="Times New Roman" w:hAnsi="Times New Roman" w:cs="Times New Roman"/>
           <w:sz w:val="28"/>
           <w:szCs w:val="28"/>
           <w:lang w:val="en-IN"/>
@@ -1435,7 +1590,7 @@
       </w:r>
       <w:r>
         <w:rPr>
-          <w:rFonts w:ascii="Arial" w:hAnsi="Arial" w:cs="Arial"/>
+          <w:rFonts w:ascii="Times New Roman" w:hAnsi="Times New Roman" w:cs="Times New Roman"/>
           <w:sz w:val="28"/>
           <w:szCs w:val="28"/>
           <w:lang w:val="en-IN"/>
@@ -1444,7 +1599,7 @@
       </w:r>
       <w:r>
         <w:rPr>
-          <w:rFonts w:ascii="Arial" w:hAnsi="Arial" w:cs="Arial"/>
+          <w:rFonts w:ascii="Times New Roman" w:hAnsi="Times New Roman" w:cs="Times New Roman"/>
           <w:sz w:val="28"/>
           <w:szCs w:val="28"/>
           <w:lang w:val="en-IN"/>
@@ -1462,15 +1617,15 @@
         <w:spacing w:after="0" w:line="360" w:lineRule="auto"/>
         <w:jc w:val="both"/>
         <w:rPr>
-          <w:rFonts w:ascii="Arial" w:hAnsi="Arial" w:cs="Arial"/>
-          <w:sz w:val="28"/>
-          <w:szCs w:val="28"/>
-          <w:lang w:val="en-IN"/>
-        </w:rPr>
-      </w:pPr>
-      <w:r>
-        <w:rPr>
-          <w:rFonts w:ascii="Arial" w:hAnsi="Arial" w:cs="Arial"/>
+          <w:rFonts w:ascii="Times New Roman" w:hAnsi="Times New Roman" w:cs="Times New Roman"/>
+          <w:sz w:val="28"/>
+          <w:szCs w:val="28"/>
+          <w:lang w:val="en-IN"/>
+        </w:rPr>
+      </w:pPr>
+      <w:r>
+        <w:rPr>
+          <w:rFonts w:ascii="Times New Roman" w:hAnsi="Times New Roman" w:cs="Times New Roman"/>
           <w:sz w:val="28"/>
           <w:szCs w:val="28"/>
           <w:lang w:val="en-IN"/>
@@ -1479,7 +1634,7 @@
       </w:r>
       <w:r>
         <w:rPr>
-          <w:rFonts w:ascii="Arial" w:hAnsi="Arial" w:cs="Arial"/>
+          <w:rFonts w:ascii="Times New Roman" w:hAnsi="Times New Roman" w:cs="Times New Roman"/>
           <w:sz w:val="28"/>
           <w:szCs w:val="28"/>
           <w:lang w:val="en-IN"/>
@@ -1488,7 +1643,7 @@
       </w:r>
       <w:r>
         <w:rPr>
-          <w:rFonts w:ascii="Arial" w:hAnsi="Arial" w:cs="Arial"/>
+          <w:rFonts w:ascii="Times New Roman" w:hAnsi="Times New Roman" w:cs="Times New Roman"/>
           <w:sz w:val="28"/>
           <w:szCs w:val="28"/>
           <w:lang w:val="en-IN"/>
@@ -1501,7 +1656,7 @@
         <w:spacing w:after="0" w:line="360" w:lineRule="auto"/>
         <w:jc w:val="both"/>
         <w:rPr>
-          <w:rFonts w:ascii="Arial" w:hAnsi="Arial" w:cs="Arial"/>
+          <w:rFonts w:ascii="Times New Roman" w:hAnsi="Times New Roman" w:cs="Times New Roman"/>
           <w:sz w:val="28"/>
           <w:szCs w:val="28"/>
           <w:lang w:val="en-IN"/>
@@ -1514,15 +1669,15 @@
         <w:ind w:left="720"/>
         <w:jc w:val="both"/>
         <w:rPr>
-          <w:rFonts w:ascii="Arial" w:hAnsi="Arial" w:cs="Arial"/>
-          <w:sz w:val="28"/>
-          <w:szCs w:val="28"/>
-          <w:lang w:val="en-IN"/>
-        </w:rPr>
-      </w:pPr>
-      <w:r>
-        <w:rPr>
-          <w:rFonts w:ascii="Arial" w:hAnsi="Arial" w:cs="Arial"/>
+          <w:rFonts w:ascii="Times New Roman" w:hAnsi="Times New Roman" w:cs="Times New Roman"/>
+          <w:sz w:val="28"/>
+          <w:szCs w:val="28"/>
+          <w:lang w:val="en-IN"/>
+        </w:rPr>
+      </w:pPr>
+      <w:r>
+        <w:rPr>
+          <w:rFonts w:ascii="Times New Roman" w:hAnsi="Times New Roman" w:cs="Times New Roman"/>
           <w:sz w:val="28"/>
           <w:szCs w:val="28"/>
           <w:lang w:val="en-IN"/>
@@ -1958,6 +2113,118 @@
     </w:lvl>
   </w:abstractNum>
   <w:abstractNum w:abstractNumId="3" w15:restartNumberingAfterBreak="0">
+    <w:nsid w:val="420042E7"/>
+    <w:multiLevelType w:val="hybridMultilevel"/>
+    <w:tmpl w:val="CFCED052"/>
+    <w:lvl w:ilvl="0" w:tplc="A4DABA04">
+      <w:numFmt w:val="bullet"/>
+      <w:lvlText w:val="-"/>
+      <w:lvlJc w:val="left"/>
+      <w:pPr>
+        <w:ind w:left="1080" w:hanging="360"/>
+      </w:pPr>
+      <w:rPr>
+        <w:rFonts w:ascii="Times New Roman" w:eastAsiaTheme="minorHAnsi" w:hAnsi="Times New Roman" w:cs="Times New Roman" w:hint="default"/>
+      </w:rPr>
+    </w:lvl>
+    <w:lvl w:ilvl="1" w:tplc="04090003" w:tentative="1">
+      <w:start w:val="1"/>
+      <w:numFmt w:val="bullet"/>
+      <w:lvlText w:val="o"/>
+      <w:lvlJc w:val="left"/>
+      <w:pPr>
+        <w:ind w:left="1800" w:hanging="360"/>
+      </w:pPr>
+      <w:rPr>
+        <w:rFonts w:ascii="Courier New" w:hAnsi="Courier New" w:cs="Courier New" w:hint="default"/>
+      </w:rPr>
+    </w:lvl>
+    <w:lvl w:ilvl="2" w:tplc="04090005" w:tentative="1">
+      <w:start w:val="1"/>
+      <w:numFmt w:val="bullet"/>
+      <w:lvlText w:val=""/>
+      <w:lvlJc w:val="left"/>
+      <w:pPr>
+        <w:ind w:left="2520" w:hanging="360"/>
+      </w:pPr>
+      <w:rPr>
+        <w:rFonts w:ascii="Wingdings" w:hAnsi="Wingdings" w:cs="Wingdings" w:hint="default"/>
+      </w:rPr>
+    </w:lvl>
+    <w:lvl w:ilvl="3" w:tplc="04090001" w:tentative="1">
+      <w:start w:val="1"/>
+      <w:numFmt w:val="bullet"/>
+      <w:lvlText w:val=""/>
+      <w:lvlJc w:val="left"/>
+      <w:pPr>
+        <w:ind w:left="3240" w:hanging="360"/>
+      </w:pPr>
+      <w:rPr>
+        <w:rFonts w:ascii="Symbol" w:hAnsi="Symbol" w:cs="Symbol" w:hint="default"/>
+      </w:rPr>
+    </w:lvl>
+    <w:lvl w:ilvl="4" w:tplc="04090003" w:tentative="1">
+      <w:start w:val="1"/>
+      <w:numFmt w:val="bullet"/>
+      <w:lvlText w:val="o"/>
+      <w:lvlJc w:val="left"/>
+      <w:pPr>
+        <w:ind w:left="3960" w:hanging="360"/>
+      </w:pPr>
+      <w:rPr>
+        <w:rFonts w:ascii="Courier New" w:hAnsi="Courier New" w:cs="Courier New" w:hint="default"/>
+      </w:rPr>
+    </w:lvl>
+    <w:lvl w:ilvl="5" w:tplc="04090005" w:tentative="1">
+      <w:start w:val="1"/>
+      <w:numFmt w:val="bullet"/>
+      <w:lvlText w:val=""/>
+      <w:lvlJc w:val="left"/>
+      <w:pPr>
+        <w:ind w:left="4680" w:hanging="360"/>
+      </w:pPr>
+      <w:rPr>
+        <w:rFonts w:ascii="Wingdings" w:hAnsi="Wingdings" w:cs="Wingdings" w:hint="default"/>
+      </w:rPr>
+    </w:lvl>
+    <w:lvl w:ilvl="6" w:tplc="04090001" w:tentative="1">
+      <w:start w:val="1"/>
+      <w:numFmt w:val="bullet"/>
+      <w:lvlText w:val=""/>
+      <w:lvlJc w:val="left"/>
+      <w:pPr>
+        <w:ind w:left="5400" w:hanging="360"/>
+      </w:pPr>
+      <w:rPr>
+        <w:rFonts w:ascii="Symbol" w:hAnsi="Symbol" w:cs="Symbol" w:hint="default"/>
+      </w:rPr>
+    </w:lvl>
+    <w:lvl w:ilvl="7" w:tplc="04090003" w:tentative="1">
+      <w:start w:val="1"/>
+      <w:numFmt w:val="bullet"/>
+      <w:lvlText w:val="o"/>
+      <w:lvlJc w:val="left"/>
+      <w:pPr>
+        <w:ind w:left="6120" w:hanging="360"/>
+      </w:pPr>
+      <w:rPr>
+        <w:rFonts w:ascii="Courier New" w:hAnsi="Courier New" w:cs="Courier New" w:hint="default"/>
+      </w:rPr>
+    </w:lvl>
+    <w:lvl w:ilvl="8" w:tplc="04090005" w:tentative="1">
+      <w:start w:val="1"/>
+      <w:numFmt w:val="bullet"/>
+      <w:lvlText w:val=""/>
+      <w:lvlJc w:val="left"/>
+      <w:pPr>
+        <w:ind w:left="6840" w:hanging="360"/>
+      </w:pPr>
+      <w:rPr>
+        <w:rFonts w:ascii="Wingdings" w:hAnsi="Wingdings" w:cs="Wingdings" w:hint="default"/>
+      </w:rPr>
+    </w:lvl>
+  </w:abstractNum>
+  <w:abstractNum w:abstractNumId="4" w15:restartNumberingAfterBreak="0">
     <w:nsid w:val="4E566CDB"/>
     <w:multiLevelType w:val="hybridMultilevel"/>
     <w:tmpl w:val="1D7A42AE"/>
@@ -2046,7 +2313,7 @@
       </w:pPr>
     </w:lvl>
   </w:abstractNum>
-  <w:abstractNum w:abstractNumId="4" w15:restartNumberingAfterBreak="0">
+  <w:abstractNum w:abstractNumId="5" w15:restartNumberingAfterBreak="0">
     <w:nsid w:val="5AFE0034"/>
     <w:multiLevelType w:val="hybridMultilevel"/>
     <w:tmpl w:val="FE9647EA"/>
@@ -2159,7 +2426,7 @@
       </w:rPr>
     </w:lvl>
   </w:abstractNum>
-  <w:abstractNum w:abstractNumId="5" w15:restartNumberingAfterBreak="0">
+  <w:abstractNum w:abstractNumId="6" w15:restartNumberingAfterBreak="0">
     <w:nsid w:val="676E28CA"/>
     <w:multiLevelType w:val="hybridMultilevel"/>
     <w:tmpl w:val="CFFC8924"/>
@@ -2248,7 +2515,7 @@
       </w:pPr>
     </w:lvl>
   </w:abstractNum>
-  <w:abstractNum w:abstractNumId="6" w15:restartNumberingAfterBreak="0">
+  <w:abstractNum w:abstractNumId="7" w15:restartNumberingAfterBreak="0">
     <w:nsid w:val="7EEE4E2E"/>
     <w:multiLevelType w:val="hybridMultilevel"/>
     <w:tmpl w:val="2AFA2172"/>
@@ -2361,16 +2628,16 @@
     </w:lvl>
   </w:abstractNum>
   <w:num w:numId="1">
-    <w:abstractNumId w:val="6"/>
+    <w:abstractNumId w:val="7"/>
   </w:num>
   <w:num w:numId="2">
     <w:abstractNumId w:val="1"/>
   </w:num>
   <w:num w:numId="3">
-    <w:abstractNumId w:val="5"/>
+    <w:abstractNumId w:val="6"/>
   </w:num>
   <w:num w:numId="4">
-    <w:abstractNumId w:val="3"/>
+    <w:abstractNumId w:val="4"/>
   </w:num>
   <w:num w:numId="5">
     <w:abstractNumId w:val="2"/>
@@ -2379,7 +2646,10 @@
     <w:abstractNumId w:val="0"/>
   </w:num>
   <w:num w:numId="7">
-    <w:abstractNumId w:val="4"/>
+    <w:abstractNumId w:val="5"/>
+  </w:num>
+  <w:num w:numId="8">
+    <w:abstractNumId w:val="3"/>
   </w:num>
 </w:numbering>
 </file>

</xml_diff>